<commit_message>
Added screens, diagram for report
</commit_message>
<xml_diff>
--- a/projekt/rzeczy_do_sprawka.docx
+++ b/projekt/rzeczy_do_sprawka.docx
@@ -16,33 +16,15 @@
           <w:bCs/>
           <w:lang w:val="pl-PL"/>
         </w:rPr>
-        <w:t>Wiadomości ClientHello i ServerHello w Wiresharku</w:t>
+        <w:t>Kompleksowe</w:t>
       </w:r>
-    </w:p>
-    <w:p>
-      <w:pPr>
-        <w:rPr>
-          <w:b/>
-          <w:bCs/>
-          <w:lang w:val="pl-PL"/>
-        </w:rPr>
-      </w:pPr>
-    </w:p>
-    <w:p>
-      <w:pPr>
-        <w:rPr>
-          <w:b/>
-          <w:bCs/>
-          <w:lang w:val="pl-PL"/>
-        </w:rPr>
-      </w:pPr>
       <w:r>
         <w:rPr>
           <w:b/>
           <w:bCs/>
           <w:lang w:val="pl-PL"/>
         </w:rPr>
-        <w:t>‘’Ręczne’’ odczytanie wiadomości przechwyconej w Wiresharku</w:t>
+        <w:t xml:space="preserve"> przedstawienie funkcjonalności klienta i serwera</w:t>
       </w:r>
     </w:p>
     <w:p>
@@ -53,22 +35,47 @@
           <w:lang w:val="pl-PL"/>
         </w:rPr>
       </w:pPr>
-    </w:p>
-    <w:p>
-      <w:pPr>
-        <w:rPr>
-          <w:b/>
-          <w:bCs/>
-          <w:lang w:val="pl-PL"/>
-        </w:rPr>
-      </w:pPr>
       <w:r>
         <w:rPr>
           <w:b/>
           <w:bCs/>
           <w:lang w:val="pl-PL"/>
         </w:rPr>
-        <w:t>Zainicjowanie połączenia z serwerem przez klientów</w:t>
+        <w:drawing>
+          <wp:inline distT="0" distB="0" distL="0" distR="0" wp14:anchorId="2EAC6B9D" wp14:editId="6A18B8AF">
+            <wp:extent cx="6685547" cy="3385515"/>
+            <wp:effectExtent l="0" t="0" r="1270" b="5715"/>
+            <wp:docPr id="1103379380" name="Obraz 1"/>
+            <wp:cNvGraphicFramePr>
+              <a:graphicFrameLocks xmlns:a="http://schemas.openxmlformats.org/drawingml/2006/main" noChangeAspect="1"/>
+            </wp:cNvGraphicFramePr>
+            <a:graphic xmlns:a="http://schemas.openxmlformats.org/drawingml/2006/main">
+              <a:graphicData uri="http://schemas.openxmlformats.org/drawingml/2006/picture">
+                <pic:pic xmlns:pic="http://schemas.openxmlformats.org/drawingml/2006/picture">
+                  <pic:nvPicPr>
+                    <pic:cNvPr id="1103379380" name=""/>
+                    <pic:cNvPicPr/>
+                  </pic:nvPicPr>
+                  <pic:blipFill>
+                    <a:blip r:embed="rId4"/>
+                    <a:stretch>
+                      <a:fillRect/>
+                    </a:stretch>
+                  </pic:blipFill>
+                  <pic:spPr>
+                    <a:xfrm>
+                      <a:off x="0" y="0"/>
+                      <a:ext cx="6754190" cy="3420275"/>
+                    </a:xfrm>
+                    <a:prstGeom prst="rect">
+                      <a:avLst/>
+                    </a:prstGeom>
+                  </pic:spPr>
+                </pic:pic>
+              </a:graphicData>
+            </a:graphic>
+          </wp:inline>
+        </w:drawing>
       </w:r>
     </w:p>
     <w:p>
@@ -88,13 +95,420 @@
           <w:lang w:val="pl-PL"/>
         </w:rPr>
       </w:pPr>
+    </w:p>
+    <w:p>
+      <w:pPr>
+        <w:rPr>
+          <w:b/>
+          <w:bCs/>
+          <w:lang w:val="pl-PL"/>
+        </w:rPr>
+      </w:pPr>
+    </w:p>
+    <w:p>
+      <w:pPr>
+        <w:rPr>
+          <w:b/>
+          <w:bCs/>
+          <w:lang w:val="pl-PL"/>
+        </w:rPr>
+      </w:pPr>
+    </w:p>
+    <w:p>
+      <w:pPr>
+        <w:rPr>
+          <w:b/>
+          <w:bCs/>
+          <w:lang w:val="pl-PL"/>
+        </w:rPr>
+      </w:pPr>
+    </w:p>
+    <w:p>
+      <w:pPr>
+        <w:rPr>
+          <w:b/>
+          <w:bCs/>
+          <w:lang w:val="pl-PL"/>
+        </w:rPr>
+      </w:pPr>
+    </w:p>
+    <w:p>
+      <w:pPr>
+        <w:rPr>
+          <w:b/>
+          <w:bCs/>
+          <w:lang w:val="pl-PL"/>
+        </w:rPr>
+      </w:pPr>
       <w:r>
         <w:rPr>
           <w:b/>
           <w:bCs/>
           <w:lang w:val="pl-PL"/>
         </w:rPr>
-        <w:t>Obsługa wielu klientów oraz zakończenie połączenia przez serwer i klienta</w:t>
+        <w:t xml:space="preserve">Zainicjowanie połączenia </w:t>
+      </w:r>
+      <w:r>
+        <w:rPr>
+          <w:b/>
+          <w:bCs/>
+          <w:lang w:val="pl-PL"/>
+        </w:rPr>
+        <w:t>klienta z serwerem (wiadomości ClientHello i ServerHello)</w:t>
+      </w:r>
+    </w:p>
+    <w:p>
+      <w:pPr>
+        <w:rPr>
+          <w:b/>
+          <w:bCs/>
+          <w:lang w:val="pl-PL"/>
+        </w:rPr>
+      </w:pPr>
+      <w:r>
+        <w:rPr>
+          <w:b/>
+          <w:bCs/>
+          <w:lang w:val="pl-PL"/>
+        </w:rPr>
+        <w:drawing>
+          <wp:inline distT="0" distB="0" distL="0" distR="0" wp14:anchorId="4133B5FF" wp14:editId="32AFDE06">
+            <wp:extent cx="6701589" cy="1754439"/>
+            <wp:effectExtent l="0" t="0" r="4445" b="0"/>
+            <wp:docPr id="1329595183" name="Obraz 1"/>
+            <wp:cNvGraphicFramePr>
+              <a:graphicFrameLocks xmlns:a="http://schemas.openxmlformats.org/drawingml/2006/main" noChangeAspect="1"/>
+            </wp:cNvGraphicFramePr>
+            <a:graphic xmlns:a="http://schemas.openxmlformats.org/drawingml/2006/main">
+              <a:graphicData uri="http://schemas.openxmlformats.org/drawingml/2006/picture">
+                <pic:pic xmlns:pic="http://schemas.openxmlformats.org/drawingml/2006/picture">
+                  <pic:nvPicPr>
+                    <pic:cNvPr id="1329595183" name=""/>
+                    <pic:cNvPicPr/>
+                  </pic:nvPicPr>
+                  <pic:blipFill>
+                    <a:blip r:embed="rId5"/>
+                    <a:stretch>
+                      <a:fillRect/>
+                    </a:stretch>
+                  </pic:blipFill>
+                  <pic:spPr>
+                    <a:xfrm>
+                      <a:off x="0" y="0"/>
+                      <a:ext cx="6754854" cy="1768384"/>
+                    </a:xfrm>
+                    <a:prstGeom prst="rect">
+                      <a:avLst/>
+                    </a:prstGeom>
+                  </pic:spPr>
+                </pic:pic>
+              </a:graphicData>
+            </a:graphic>
+          </wp:inline>
+        </w:drawing>
+      </w:r>
+    </w:p>
+    <w:p>
+      <w:pPr>
+        <w:rPr>
+          <w:b/>
+          <w:bCs/>
+          <w:lang w:val="pl-PL"/>
+        </w:rPr>
+      </w:pPr>
+    </w:p>
+    <w:p>
+      <w:pPr>
+        <w:rPr>
+          <w:b/>
+          <w:bCs/>
+          <w:lang w:val="pl-PL"/>
+        </w:rPr>
+      </w:pPr>
+    </w:p>
+    <w:p>
+      <w:pPr>
+        <w:rPr>
+          <w:b/>
+          <w:bCs/>
+          <w:lang w:val="pl-PL"/>
+        </w:rPr>
+      </w:pPr>
+    </w:p>
+    <w:p>
+      <w:pPr>
+        <w:rPr>
+          <w:b/>
+          <w:bCs/>
+          <w:lang w:val="pl-PL"/>
+        </w:rPr>
+      </w:pPr>
+    </w:p>
+    <w:p>
+      <w:pPr>
+        <w:rPr>
+          <w:b/>
+          <w:bCs/>
+          <w:lang w:val="pl-PL"/>
+        </w:rPr>
+      </w:pPr>
+    </w:p>
+    <w:p>
+      <w:pPr>
+        <w:rPr>
+          <w:b/>
+          <w:bCs/>
+          <w:lang w:val="pl-PL"/>
+        </w:rPr>
+      </w:pPr>
+    </w:p>
+    <w:p>
+      <w:pPr>
+        <w:rPr>
+          <w:b/>
+          <w:bCs/>
+          <w:lang w:val="pl-PL"/>
+        </w:rPr>
+      </w:pPr>
+    </w:p>
+    <w:p>
+      <w:pPr>
+        <w:rPr>
+          <w:b/>
+          <w:bCs/>
+          <w:lang w:val="pl-PL"/>
+        </w:rPr>
+      </w:pPr>
+    </w:p>
+    <w:p>
+      <w:pPr>
+        <w:rPr>
+          <w:b/>
+          <w:bCs/>
+          <w:lang w:val="pl-PL"/>
+        </w:rPr>
+      </w:pPr>
+      <w:r>
+        <w:rPr>
+          <w:b/>
+          <w:bCs/>
+          <w:noProof/>
+          <w:lang w:val="pl-PL"/>
+        </w:rPr>
+        <w:lastRenderedPageBreak/>
+        <w:drawing>
+          <wp:anchor distT="0" distB="0" distL="114300" distR="114300" simplePos="0" relativeHeight="251658240" behindDoc="0" locked="0" layoutInCell="1" allowOverlap="1" wp14:anchorId="7CF333CB" wp14:editId="0DA82F28">
+            <wp:simplePos x="0" y="0"/>
+            <wp:positionH relativeFrom="page">
+              <wp:align>left</wp:align>
+            </wp:positionH>
+            <wp:positionV relativeFrom="paragraph">
+              <wp:posOffset>357606</wp:posOffset>
+            </wp:positionV>
+            <wp:extent cx="7543800" cy="7042785"/>
+            <wp:effectExtent l="0" t="0" r="0" b="5715"/>
+            <wp:wrapSquare wrapText="bothSides"/>
+            <wp:docPr id="84612676" name="Obraz 4"/>
+            <wp:cNvGraphicFramePr>
+              <a:graphicFrameLocks xmlns:a="http://schemas.openxmlformats.org/drawingml/2006/main" noChangeAspect="1"/>
+            </wp:cNvGraphicFramePr>
+            <a:graphic xmlns:a="http://schemas.openxmlformats.org/drawingml/2006/main">
+              <a:graphicData uri="http://schemas.openxmlformats.org/drawingml/2006/picture">
+                <pic:pic xmlns:pic="http://schemas.openxmlformats.org/drawingml/2006/picture">
+                  <pic:nvPicPr>
+                    <pic:cNvPr id="84612676" name="Obraz 84612676"/>
+                    <pic:cNvPicPr/>
+                  </pic:nvPicPr>
+                  <pic:blipFill>
+                    <a:blip r:embed="rId6" cstate="print">
+                      <a:extLst>
+                        <a:ext uri="{28A0092B-C50C-407E-A947-70E740481C1C}">
+                          <a14:useLocalDpi xmlns:a14="http://schemas.microsoft.com/office/drawing/2010/main" val="0"/>
+                        </a:ext>
+                      </a:extLst>
+                    </a:blip>
+                    <a:stretch>
+                      <a:fillRect/>
+                    </a:stretch>
+                  </pic:blipFill>
+                  <pic:spPr>
+                    <a:xfrm>
+                      <a:off x="0" y="0"/>
+                      <a:ext cx="7557896" cy="7056307"/>
+                    </a:xfrm>
+                    <a:prstGeom prst="rect">
+                      <a:avLst/>
+                    </a:prstGeom>
+                  </pic:spPr>
+                </pic:pic>
+              </a:graphicData>
+            </a:graphic>
+            <wp14:sizeRelH relativeFrom="margin">
+              <wp14:pctWidth>0</wp14:pctWidth>
+            </wp14:sizeRelH>
+            <wp14:sizeRelV relativeFrom="margin">
+              <wp14:pctHeight>0</wp14:pctHeight>
+            </wp14:sizeRelV>
+          </wp:anchor>
+        </w:drawing>
+      </w:r>
+      <w:r>
+        <w:rPr>
+          <w:b/>
+          <w:bCs/>
+          <w:lang w:val="pl-PL"/>
+        </w:rPr>
+        <w:t>Zaobserwowanie wiadomości ClientHello i ServerHello w Wiresharku oraz ‘’ręczne” odczytanie przechwyconych wiadomości</w:t>
+      </w:r>
+    </w:p>
+    <w:p>
+      <w:pPr>
+        <w:rPr>
+          <w:b/>
+          <w:bCs/>
+          <w:lang w:val="pl-PL"/>
+        </w:rPr>
+      </w:pPr>
+    </w:p>
+    <w:p>
+      <w:pPr>
+        <w:rPr>
+          <w:b/>
+          <w:bCs/>
+          <w:lang w:val="pl-PL"/>
+        </w:rPr>
+      </w:pPr>
+    </w:p>
+    <w:p>
+      <w:pPr>
+        <w:rPr>
+          <w:b/>
+          <w:bCs/>
+          <w:lang w:val="pl-PL"/>
+        </w:rPr>
+      </w:pPr>
+    </w:p>
+    <w:p>
+      <w:pPr>
+        <w:rPr>
+          <w:b/>
+          <w:bCs/>
+          <w:lang w:val="pl-PL"/>
+        </w:rPr>
+      </w:pPr>
+    </w:p>
+    <w:p>
+      <w:pPr>
+        <w:rPr>
+          <w:b/>
+          <w:bCs/>
+          <w:lang w:val="pl-PL"/>
+        </w:rPr>
+      </w:pPr>
+    </w:p>
+    <w:p>
+      <w:pPr>
+        <w:rPr>
+          <w:b/>
+          <w:bCs/>
+          <w:lang w:val="pl-PL"/>
+        </w:rPr>
+      </w:pPr>
+    </w:p>
+    <w:p>
+      <w:pPr>
+        <w:rPr>
+          <w:b/>
+          <w:bCs/>
+          <w:lang w:val="pl-PL"/>
+        </w:rPr>
+      </w:pPr>
+    </w:p>
+    <w:p>
+      <w:pPr>
+        <w:rPr>
+          <w:b/>
+          <w:bCs/>
+          <w:lang w:val="pl-PL"/>
+        </w:rPr>
+      </w:pPr>
+    </w:p>
+    <w:p>
+      <w:pPr>
+        <w:rPr>
+          <w:b/>
+          <w:bCs/>
+          <w:lang w:val="pl-PL"/>
+        </w:rPr>
+      </w:pPr>
+    </w:p>
+    <w:p>
+      <w:pPr>
+        <w:rPr>
+          <w:b/>
+          <w:bCs/>
+          <w:lang w:val="pl-PL"/>
+        </w:rPr>
+      </w:pPr>
+      <w:r>
+        <w:rPr>
+          <w:b/>
+          <w:bCs/>
+          <w:lang w:val="pl-PL"/>
+        </w:rPr>
+        <w:lastRenderedPageBreak/>
+        <w:t>Zamykanie połączenia przez klienta i serwer</w:t>
+      </w:r>
+    </w:p>
+    <w:p>
+      <w:pPr>
+        <w:rPr>
+          <w:b/>
+          <w:bCs/>
+          <w:lang w:val="pl-PL"/>
+        </w:rPr>
+      </w:pPr>
+      <w:r>
+        <w:rPr>
+          <w:b/>
+          <w:bCs/>
+          <w:lang w:val="pl-PL"/>
+        </w:rPr>
+        <w:drawing>
+          <wp:inline distT="0" distB="0" distL="0" distR="0" wp14:anchorId="44241AA6" wp14:editId="4623610A">
+            <wp:extent cx="5760720" cy="3061335"/>
+            <wp:effectExtent l="0" t="0" r="0" b="5715"/>
+            <wp:docPr id="1755894033" name="Obraz 1"/>
+            <wp:cNvGraphicFramePr>
+              <a:graphicFrameLocks xmlns:a="http://schemas.openxmlformats.org/drawingml/2006/main" noChangeAspect="1"/>
+            </wp:cNvGraphicFramePr>
+            <a:graphic xmlns:a="http://schemas.openxmlformats.org/drawingml/2006/main">
+              <a:graphicData uri="http://schemas.openxmlformats.org/drawingml/2006/picture">
+                <pic:pic xmlns:pic="http://schemas.openxmlformats.org/drawingml/2006/picture">
+                  <pic:nvPicPr>
+                    <pic:cNvPr id="1755894033" name=""/>
+                    <pic:cNvPicPr/>
+                  </pic:nvPicPr>
+                  <pic:blipFill>
+                    <a:blip r:embed="rId7"/>
+                    <a:stretch>
+                      <a:fillRect/>
+                    </a:stretch>
+                  </pic:blipFill>
+                  <pic:spPr>
+                    <a:xfrm>
+                      <a:off x="0" y="0"/>
+                      <a:ext cx="5760720" cy="3061335"/>
+                    </a:xfrm>
+                    <a:prstGeom prst="rect">
+                      <a:avLst/>
+                    </a:prstGeom>
+                  </pic:spPr>
+                </pic:pic>
+              </a:graphicData>
+            </a:graphic>
+          </wp:inline>
+        </w:drawing>
       </w:r>
     </w:p>
     <w:p>
@@ -135,6 +549,7 @@
         <w:rPr>
           <w:b/>
           <w:bCs/>
+          <w:noProof/>
           <w:lang w:val="pl-PL"/>
         </w:rPr>
         <w:drawing>
@@ -153,7 +568,7 @@
                     <pic:cNvPicPr/>
                   </pic:nvPicPr>
                   <pic:blipFill>
-                    <a:blip r:embed="rId4"/>
+                    <a:blip r:embed="rId8"/>
                     <a:stretch>
                       <a:fillRect/>
                     </a:stretch>
@@ -182,6 +597,15 @@
           <w:lang w:val="pl-PL"/>
         </w:rPr>
       </w:pPr>
+    </w:p>
+    <w:p>
+      <w:pPr>
+        <w:rPr>
+          <w:b/>
+          <w:bCs/>
+          <w:lang w:val="pl-PL"/>
+        </w:rPr>
+      </w:pPr>
       <w:r>
         <w:rPr>
           <w:b/>
@@ -206,7 +630,7 @@
     </w:p>
     <w:sectPr>
       <w:pgSz w:w="11906" w:h="16838"/>
-      <w:pgMar w:top="1417" w:right="1417" w:bottom="1417" w:left="1417" w:header="708" w:footer="708" w:gutter="0"/>
+      <w:pgMar w:top="624" w:right="624" w:bottom="624" w:left="629" w:header="708" w:footer="708" w:gutter="0"/>
       <w:cols w:space="708"/>
       <w:docGrid w:linePitch="360"/>
     </w:sectPr>
@@ -620,6 +1044,7 @@
   <w:style w:type="character" w:default="1" w:styleId="Domylnaczcionkaakapitu">
     <w:name w:val="Default Paragraph Font"/>
     <w:uiPriority w:val="1"/>
+    <w:semiHidden/>
     <w:unhideWhenUsed/>
   </w:style>
   <w:style w:type="table" w:default="1" w:styleId="Standardowy">

</xml_diff>

<commit_message>
Fixed typo in diagram
</commit_message>
<xml_diff>
--- a/projekt/rzeczy_do_sprawka.docx
+++ b/projekt/rzeczy_do_sprawka.docx
@@ -39,6 +39,7 @@
         <w:rPr>
           <w:b/>
           <w:bCs/>
+          <w:noProof/>
           <w:lang w:val="pl-PL"/>
         </w:rPr>
         <w:drawing>
@@ -169,6 +170,7 @@
         <w:rPr>
           <w:b/>
           <w:bCs/>
+          <w:noProof/>
           <w:lang w:val="pl-PL"/>
         </w:rPr>
         <w:drawing>
@@ -297,18 +299,18 @@
         </w:rPr>
         <w:lastRenderedPageBreak/>
         <w:drawing>
-          <wp:anchor distT="0" distB="0" distL="114300" distR="114300" simplePos="0" relativeHeight="251658240" behindDoc="0" locked="0" layoutInCell="1" allowOverlap="1" wp14:anchorId="7CF333CB" wp14:editId="0DA82F28">
+          <wp:anchor distT="0" distB="0" distL="114300" distR="114300" simplePos="0" relativeHeight="251658240" behindDoc="0" locked="0" layoutInCell="1" allowOverlap="1" wp14:anchorId="6F2E1BAA" wp14:editId="6AF37545">
             <wp:simplePos x="0" y="0"/>
-            <wp:positionH relativeFrom="page">
-              <wp:align>left</wp:align>
+            <wp:positionH relativeFrom="margin">
+              <wp:align>center</wp:align>
             </wp:positionH>
             <wp:positionV relativeFrom="paragraph">
-              <wp:posOffset>357606</wp:posOffset>
+              <wp:posOffset>534670</wp:posOffset>
             </wp:positionV>
-            <wp:extent cx="7543800" cy="7042785"/>
-            <wp:effectExtent l="0" t="0" r="0" b="5715"/>
+            <wp:extent cx="7534910" cy="7035165"/>
+            <wp:effectExtent l="0" t="0" r="0" b="0"/>
             <wp:wrapSquare wrapText="bothSides"/>
-            <wp:docPr id="84612676" name="Obraz 4"/>
+            <wp:docPr id="638809031" name="Obraz 1"/>
             <wp:cNvGraphicFramePr>
               <a:graphicFrameLocks xmlns:a="http://schemas.openxmlformats.org/drawingml/2006/main" noChangeAspect="1"/>
             </wp:cNvGraphicFramePr>
@@ -316,7 +318,7 @@
               <a:graphicData uri="http://schemas.openxmlformats.org/drawingml/2006/picture">
                 <pic:pic xmlns:pic="http://schemas.openxmlformats.org/drawingml/2006/picture">
                   <pic:nvPicPr>
-                    <pic:cNvPr id="84612676" name="Obraz 84612676"/>
+                    <pic:cNvPr id="638809031" name="Obraz 638809031"/>
                     <pic:cNvPicPr/>
                   </pic:nvPicPr>
                   <pic:blipFill>
@@ -334,7 +336,7 @@
                   <pic:spPr>
                     <a:xfrm>
                       <a:off x="0" y="0"/>
-                      <a:ext cx="7557896" cy="7056307"/>
+                      <a:ext cx="7534910" cy="7035165"/>
                     </a:xfrm>
                     <a:prstGeom prst="rect">
                       <a:avLst/>
@@ -456,7 +458,6 @@
           <w:bCs/>
           <w:lang w:val="pl-PL"/>
         </w:rPr>
-        <w:lastRenderedPageBreak/>
         <w:t>Zamykanie połączenia przez klienta i serwer</w:t>
       </w:r>
     </w:p>
@@ -472,6 +473,7 @@
         <w:rPr>
           <w:b/>
           <w:bCs/>
+          <w:noProof/>
           <w:lang w:val="pl-PL"/>
         </w:rPr>
         <w:drawing>

</xml_diff>